<commit_message>
daily work on prepare_data_MetNet.py
</commit_message>
<xml_diff>
--- a/Källor/digitala källor.docx
+++ b/Källor/digitala källor.docx
@@ -18,7 +18,42 @@
         <w:t xml:space="preserve"> </w:t>
       </w:r>
     </w:p>
-    <w:p/>
+    <w:p>
+      <w:pPr>
+        <w:rPr>
+          <w:lang w:val="sv-SE"/>
+        </w:rPr>
+      </w:pPr>
+      <w:r>
+        <w:rPr>
+          <w:lang w:val="sv-SE"/>
+        </w:rPr>
+        <w:t xml:space="preserve">Video </w:t>
+      </w:r>
+      <w:proofErr w:type="spellStart"/>
+      <w:r>
+        <w:rPr>
+          <w:lang w:val="sv-SE"/>
+        </w:rPr>
+        <w:t>MetNet</w:t>
+      </w:r>
+      <w:proofErr w:type="spellEnd"/>
+      <w:r>
+        <w:rPr>
+          <w:lang w:val="sv-SE"/>
+        </w:rPr>
+        <w:t xml:space="preserve">: </w:t>
+      </w:r>
+      <w:hyperlink r:id="rId5" w:history="1">
+        <w:r>
+          <w:rPr>
+            <w:rStyle w:val="Hyperlink"/>
+            <w:lang w:val="sv-SE"/>
+          </w:rPr>
+          <w:t>https://www.youtube.com/watch?v=lmAj0SU_bW0</w:t>
+        </w:r>
+      </w:hyperlink>
+    </w:p>
     <w:sectPr>
       <w:pgSz w:w="11906" w:h="16838"/>
       <w:pgMar w:top="1417" w:right="1417" w:bottom="1417" w:left="1417" w:header="720" w:footer="720" w:gutter="0"/>

</xml_diff>